<commit_message>
updated to latest working copy
</commit_message>
<xml_diff>
--- a/Umbraco/umbraco9.5.4/docs/Manual.docx
+++ b/Umbraco/umbraco9.5.4/docs/Manual.docx
@@ -25,15 +25,7 @@
         <w:pStyle w:val="Heading1"/>
       </w:pPr>
       <w:r>
-        <w:t xml:space="preserve">Install the </w:t>
-      </w:r>
-      <w:proofErr w:type="spellStart"/>
-      <w:r>
-        <w:t>nuget</w:t>
-      </w:r>
-      <w:proofErr w:type="spellEnd"/>
-      <w:r>
-        <w:t xml:space="preserve"> package</w:t>
+        <w:t>Install the nuget package</w:t>
       </w:r>
     </w:p>
     <w:p>
@@ -49,19 +41,22 @@
           <w:rFonts w:ascii="Cascadia Mono" w:hAnsi="Cascadia Mono" w:cs="Courier New"/>
           <w:highlight w:val="lightGray"/>
         </w:rPr>
-        <w:t xml:space="preserve">dotnet add package </w:t>
-      </w:r>
-      <w:proofErr w:type="spellStart"/>
-      <w:proofErr w:type="gramStart"/>
+        <w:t>dotnet add package</w:t>
+      </w:r>
       <w:r>
         <w:rPr>
           <w:rFonts w:ascii="Cascadia Mono" w:hAnsi="Cascadia Mono" w:cs="Courier New"/>
           <w:highlight w:val="lightGray"/>
         </w:rPr>
-        <w:t>Brimit.Silktide.Umbraco.Plugin</w:t>
-      </w:r>
-      <w:proofErr w:type="spellEnd"/>
-      <w:proofErr w:type="gramEnd"/>
+        <w:t xml:space="preserve"> </w:t>
+      </w:r>
+      <w:r>
+        <w:rPr>
+          <w:rFonts w:ascii="Cascadia Mono" w:hAnsi="Cascadia Mono" w:cs="Courier New"/>
+          <w:highlight w:val="lightGray"/>
+        </w:rPr>
+        <w:t>Silktide.Umbraco.Plugin</w:t>
+      </w:r>
     </w:p>
     <w:p>
       <w:pPr>
@@ -85,11 +80,9 @@
       <w:r>
         <w:t>“</w:t>
       </w:r>
-      <w:proofErr w:type="spellStart"/>
       <w:r>
         <w:t>Silktide</w:t>
       </w:r>
-      <w:proofErr w:type="spellEnd"/>
       <w:r>
         <w:t>”</w:t>
       </w:r>
@@ -167,27 +160,14 @@
         <w:ind w:left="360"/>
       </w:pPr>
       <w:r>
-        <w:t xml:space="preserve">In </w:t>
-      </w:r>
-      <w:proofErr w:type="gramStart"/>
-      <w:r>
-        <w:t xml:space="preserve">the </w:t>
-      </w:r>
-      <w:r>
-        <w:rPr>
-          <w:rFonts w:ascii="Cascadia Mono" w:hAnsi="Cascadia Mono"/>
-        </w:rPr>
-        <w:t>.</w:t>
-      </w:r>
-      <w:proofErr w:type="spellStart"/>
-      <w:r>
-        <w:rPr>
-          <w:rFonts w:ascii="Cascadia Mono" w:hAnsi="Cascadia Mono"/>
-        </w:rPr>
-        <w:t>cshtml</w:t>
-      </w:r>
-      <w:proofErr w:type="spellEnd"/>
-      <w:proofErr w:type="gramEnd"/>
+        <w:t xml:space="preserve">In the </w:t>
+      </w:r>
+      <w:r>
+        <w:rPr>
+          <w:rFonts w:ascii="Cascadia Mono" w:hAnsi="Cascadia Mono"/>
+        </w:rPr>
+        <w:t>.cshtml</w:t>
+      </w:r>
       <w:r>
         <w:t xml:space="preserve"> page</w:t>
       </w:r>
@@ -244,7 +224,6 @@
         </w:rPr>
         <w:t> </w:t>
       </w:r>
-      <w:proofErr w:type="spellStart"/>
       <w:r>
         <w:rPr>
           <w:rFonts w:ascii="Cascadia Mono" w:eastAsia="Times New Roman" w:hAnsi="Cascadia Mono" w:cs="Courier New"/>
@@ -254,7 +233,6 @@
         </w:rPr>
         <w:t>IHttpContextAccessor</w:t>
       </w:r>
-      <w:proofErr w:type="spellEnd"/>
       <w:r>
         <w:rPr>
           <w:rFonts w:ascii="Cascadia Mono" w:eastAsia="Times New Roman" w:hAnsi="Cascadia Mono" w:cs="Courier New"/>
@@ -264,7 +242,6 @@
         </w:rPr>
         <w:t> </w:t>
       </w:r>
-      <w:proofErr w:type="spellStart"/>
       <w:r>
         <w:rPr>
           <w:rFonts w:ascii="Cascadia Mono" w:eastAsia="Times New Roman" w:hAnsi="Cascadia Mono" w:cs="Courier New"/>
@@ -274,7 +251,6 @@
         </w:rPr>
         <w:t>httpContextAccessor</w:t>
       </w:r>
-      <w:proofErr w:type="spellEnd"/>
       <w:r>
         <w:rPr>
           <w:rFonts w:ascii="Cascadia Mono" w:eastAsia="Times New Roman" w:hAnsi="Cascadia Mono" w:cs="Courier New"/>
@@ -405,27 +381,7 @@
           <w:sz w:val="24"/>
           <w:szCs w:val="24"/>
         </w:rPr>
-        <w:t>(</w:t>
-      </w:r>
-      <w:proofErr w:type="gramStart"/>
-      <w:r>
-        <w:rPr>
-          <w:rFonts w:ascii="Cascadia Mono" w:hAnsi="Cascadia Mono"/>
-          <w:color w:val="000000"/>
-          <w:sz w:val="24"/>
-          <w:szCs w:val="24"/>
-        </w:rPr>
-        <w:t>httpContextAccessor.HttpContext.Items</w:t>
-      </w:r>
-      <w:proofErr w:type="gramEnd"/>
-      <w:r>
-        <w:rPr>
-          <w:rFonts w:ascii="Cascadia Mono" w:hAnsi="Cascadia Mono"/>
-          <w:color w:val="000000"/>
-          <w:sz w:val="24"/>
-          <w:szCs w:val="24"/>
-        </w:rPr>
-        <w:t>[</w:t>
+        <w:t>(httpContextAccessor.HttpContext.Items[</w:t>
       </w:r>
       <w:r>
         <w:rPr>
@@ -482,33 +438,22 @@
           <w:rFonts w:ascii="Cascadia Mono" w:hAnsi="Cascadia Mono" w:cs="Courier New"/>
           <w:highlight w:val="lightGray"/>
         </w:rPr>
-        <w:t xml:space="preserve">dotnet </w:t>
+        <w:t>dotnet remove package</w:t>
       </w:r>
       <w:r>
         <w:rPr>
           <w:rFonts w:ascii="Cascadia Mono" w:hAnsi="Cascadia Mono" w:cs="Courier New"/>
           <w:highlight w:val="lightGray"/>
         </w:rPr>
-        <w:t>remove</w:t>
+        <w:t xml:space="preserve"> </w:t>
       </w:r>
       <w:r>
         <w:rPr>
           <w:rFonts w:ascii="Cascadia Mono" w:hAnsi="Cascadia Mono" w:cs="Courier New"/>
           <w:highlight w:val="lightGray"/>
         </w:rPr>
-        <w:t xml:space="preserve"> package </w:t>
-      </w:r>
-      <w:proofErr w:type="spellStart"/>
-      <w:proofErr w:type="gramStart"/>
-      <w:r>
-        <w:rPr>
-          <w:rFonts w:ascii="Cascadia Mono" w:hAnsi="Cascadia Mono" w:cs="Courier New"/>
-          <w:highlight w:val="lightGray"/>
-        </w:rPr>
-        <w:t>Brimit.Silktide.Umbraco.Plugin</w:t>
-      </w:r>
-      <w:proofErr w:type="spellEnd"/>
-      <w:proofErr w:type="gramEnd"/>
+        <w:t>Silktide.Umbraco.Plugin</w:t>
+      </w:r>
     </w:p>
     <w:p>
       <w:pPr>
@@ -613,44 +558,8 @@
         <w:rPr>
           <w:rFonts w:ascii="Cascadia Mono" w:hAnsi="Cascadia Mono"/>
         </w:rPr>
-        <w:t>~/</w:t>
-      </w:r>
-      <w:proofErr w:type="spellStart"/>
-      <w:r>
-        <w:rPr>
-          <w:rFonts w:ascii="Cascadia Mono" w:hAnsi="Cascadia Mono"/>
-        </w:rPr>
-        <w:t>App_Plugins</w:t>
-      </w:r>
-      <w:proofErr w:type="spellEnd"/>
-      <w:r>
-        <w:rPr>
-          <w:rFonts w:ascii="Cascadia Mono" w:hAnsi="Cascadia Mono"/>
-        </w:rPr>
-        <w:t>/</w:t>
-      </w:r>
-      <w:proofErr w:type="spellStart"/>
-      <w:r>
-        <w:rPr>
-          <w:rFonts w:ascii="Cascadia Mono" w:hAnsi="Cascadia Mono"/>
-        </w:rPr>
-        <w:t>Silktide</w:t>
-      </w:r>
-      <w:proofErr w:type="spellEnd"/>
-      <w:r>
-        <w:rPr>
-          <w:rFonts w:ascii="Cascadia Mono" w:hAnsi="Cascadia Mono"/>
-        </w:rPr>
-        <w:t>/</w:t>
-      </w:r>
-      <w:proofErr w:type="spellStart"/>
-      <w:r>
-        <w:rPr>
-          <w:rFonts w:ascii="Cascadia Mono" w:hAnsi="Cascadia Mono"/>
-        </w:rPr>
-        <w:t>silktideConfig.json</w:t>
-      </w:r>
-      <w:proofErr w:type="spellEnd"/>
+        <w:t>~/App_Plugins/Silktide/silktideConfig.json</w:t>
+      </w:r>
       <w:r>
         <w:t xml:space="preserve"> </w:t>
       </w:r>
@@ -780,23 +689,7 @@
           <w:rFonts w:ascii="Cascadia Mono" w:hAnsi="Cascadia Mono"/>
           <w:color w:val="2E75B6"/>
         </w:rPr>
-        <w:t>"</w:t>
-      </w:r>
-      <w:proofErr w:type="spellStart"/>
-      <w:r>
-        <w:rPr>
-          <w:rFonts w:ascii="Cascadia Mono" w:hAnsi="Cascadia Mono"/>
-          <w:color w:val="2E75B6"/>
-        </w:rPr>
-        <w:t>apikey</w:t>
-      </w:r>
-      <w:proofErr w:type="spellEnd"/>
-      <w:r>
-        <w:rPr>
-          <w:rFonts w:ascii="Cascadia Mono" w:hAnsi="Cascadia Mono"/>
-          <w:color w:val="2E75B6"/>
-        </w:rPr>
-        <w:t>"</w:t>
+        <w:t>"apikey"</w:t>
       </w:r>
       <w:r>
         <w:rPr>
@@ -810,21 +703,7 @@
           <w:rFonts w:ascii="Cascadia Mono" w:hAnsi="Cascadia Mono"/>
           <w:color w:val="A31515"/>
         </w:rPr>
-        <w:t>"</w:t>
-      </w:r>
-      <w:r>
-        <w:rPr>
-          <w:rFonts w:ascii="Cascadia Mono" w:hAnsi="Cascadia Mono"/>
-          <w:color w:val="A31515"/>
-        </w:rPr>
-        <w:t>112233</w:t>
-      </w:r>
-      <w:r>
-        <w:rPr>
-          <w:rFonts w:ascii="Cascadia Mono" w:hAnsi="Cascadia Mono"/>
-          <w:color w:val="A31515"/>
-        </w:rPr>
-        <w:t>"</w:t>
+        <w:t>"112233"</w:t>
       </w:r>
     </w:p>
     <w:p>
@@ -1005,23 +884,7 @@
           <w:rFonts w:ascii="Cascadia Mono" w:hAnsi="Cascadia Mono"/>
           <w:color w:val="2E75B6"/>
         </w:rPr>
-        <w:t>"</w:t>
-      </w:r>
-      <w:proofErr w:type="spellStart"/>
-      <w:r>
-        <w:rPr>
-          <w:rFonts w:ascii="Cascadia Mono" w:hAnsi="Cascadia Mono"/>
-          <w:color w:val="2E75B6"/>
-        </w:rPr>
-        <w:t>apiKey</w:t>
-      </w:r>
-      <w:proofErr w:type="spellEnd"/>
-      <w:r>
-        <w:rPr>
-          <w:rFonts w:ascii="Cascadia Mono" w:hAnsi="Cascadia Mono"/>
-          <w:color w:val="2E75B6"/>
-        </w:rPr>
-        <w:t>"</w:t>
+        <w:t>"apiKey"</w:t>
       </w:r>
       <w:r>
         <w:rPr>
@@ -1067,23 +930,7 @@
           <w:rFonts w:ascii="Cascadia Mono" w:hAnsi="Cascadia Mono"/>
           <w:color w:val="2E75B6"/>
         </w:rPr>
-        <w:t>"</w:t>
-      </w:r>
-      <w:proofErr w:type="spellStart"/>
-      <w:r>
-        <w:rPr>
-          <w:rFonts w:ascii="Cascadia Mono" w:hAnsi="Cascadia Mono"/>
-          <w:color w:val="2E75B6"/>
-        </w:rPr>
-        <w:t>urls</w:t>
-      </w:r>
-      <w:proofErr w:type="spellEnd"/>
-      <w:r>
-        <w:rPr>
-          <w:rFonts w:ascii="Cascadia Mono" w:hAnsi="Cascadia Mono"/>
-          <w:color w:val="2E75B6"/>
-        </w:rPr>
-        <w:t>"</w:t>
+        <w:t>"urls"</w:t>
       </w:r>
       <w:r>
         <w:rPr>
@@ -1125,15 +972,7 @@
           <w:rFonts w:ascii="Cascadia Mono" w:hAnsi="Cascadia Mono"/>
           <w:color w:val="A31515"/>
         </w:rPr>
-        <w:t>"http://url2.local</w:t>
-      </w:r>
-      <w:proofErr w:type="gramStart"/>
-      <w:r>
-        <w:rPr>
-          <w:rFonts w:ascii="Cascadia Mono" w:hAnsi="Cascadia Mono"/>
-          <w:color w:val="A31515"/>
-        </w:rPr>
-        <w:t>"</w:t>
+        <w:t>"http://url2.local"</w:t>
       </w:r>
       <w:r>
         <w:rPr>
@@ -1149,7 +988,6 @@
         </w:rPr>
         <w:t>]</w:t>
       </w:r>
-      <w:proofErr w:type="gramEnd"/>
     </w:p>
     <w:p>
       <w:pPr>
@@ -1214,38 +1052,23 @@
         <w:t xml:space="preserve">In </w:t>
       </w:r>
       <w:r>
-        <w:t xml:space="preserve">the </w:t>
-      </w:r>
-      <w:proofErr w:type="spellStart"/>
-      <w:r>
-        <w:t>umbraco</w:t>
-      </w:r>
-      <w:proofErr w:type="spellEnd"/>
+        <w:t xml:space="preserve">the umbraco </w:t>
+      </w:r>
+      <w:r>
+        <w:t xml:space="preserve">view </w:t>
+      </w:r>
       <w:r>
         <w:t xml:space="preserve"> </w:t>
       </w:r>
-      <w:proofErr w:type="gramStart"/>
-      <w:r>
-        <w:t xml:space="preserve">view </w:t>
-      </w:r>
-      <w:r>
-        <w:t xml:space="preserve"> </w:t>
-      </w:r>
-      <w:r>
-        <w:t>in</w:t>
-      </w:r>
-      <w:proofErr w:type="gramEnd"/>
-      <w:r>
-        <w:t xml:space="preserve"> .</w:t>
-      </w:r>
-      <w:proofErr w:type="spellStart"/>
+      <w:r>
+        <w:t>in .</w:t>
+      </w:r>
       <w:r>
         <w:rPr>
           <w:rFonts w:ascii="Cascadia Mono" w:hAnsi="Cascadia Mono"/>
         </w:rPr>
         <w:t>cshtml</w:t>
       </w:r>
-      <w:proofErr w:type="spellEnd"/>
       <w:r>
         <w:t xml:space="preserve"> file specify the following line</w:t>
       </w:r>
@@ -1280,7 +1103,6 @@
         </w:rPr>
         <w:t> </w:t>
       </w:r>
-      <w:proofErr w:type="spellStart"/>
       <w:r>
         <w:rPr>
           <w:rFonts w:ascii="Cascadia Mono" w:hAnsi="Cascadia Mono"/>
@@ -1288,7 +1110,6 @@
         </w:rPr>
         <w:t>IHttpContextAccessor</w:t>
       </w:r>
-      <w:proofErr w:type="spellEnd"/>
       <w:r>
         <w:rPr>
           <w:rFonts w:ascii="Cascadia Mono" w:hAnsi="Cascadia Mono"/>
@@ -1296,7 +1117,6 @@
         </w:rPr>
         <w:t> </w:t>
       </w:r>
-      <w:proofErr w:type="spellStart"/>
       <w:r>
         <w:rPr>
           <w:rFonts w:ascii="Cascadia Mono" w:hAnsi="Cascadia Mono"/>
@@ -1304,7 +1124,6 @@
         </w:rPr>
         <w:t>httpContextAccessor</w:t>
       </w:r>
-      <w:proofErr w:type="spellEnd"/>
       <w:r>
         <w:rPr>
           <w:rFonts w:ascii="Cascadia Mono" w:hAnsi="Cascadia Mono"/>
@@ -1329,14 +1148,7 @@
           <w:rFonts w:ascii="Cascadia Mono" w:hAnsi="Cascadia Mono"/>
           <w:color w:val="000000"/>
         </w:rPr>
-        <w:t>@</w:t>
-      </w:r>
-      <w:r>
-        <w:rPr>
-          <w:rFonts w:ascii="Cascadia Mono" w:hAnsi="Cascadia Mono"/>
-          <w:color w:val="000000"/>
-        </w:rPr>
-        <w:t>Html.</w:t>
+        <w:t>@Html.</w:t>
       </w:r>
       <w:r>
         <w:rPr>
@@ -1350,23 +1162,7 @@
           <w:rFonts w:ascii="Cascadia Mono" w:hAnsi="Cascadia Mono"/>
           <w:color w:val="000000"/>
         </w:rPr>
-        <w:t>(</w:t>
-      </w:r>
-      <w:proofErr w:type="gramStart"/>
-      <w:r>
-        <w:rPr>
-          <w:rFonts w:ascii="Cascadia Mono" w:hAnsi="Cascadia Mono"/>
-          <w:color w:val="000000"/>
-        </w:rPr>
-        <w:t>httpContextAccessor.HttpContext.Items</w:t>
-      </w:r>
-      <w:proofErr w:type="gramEnd"/>
-      <w:r>
-        <w:rPr>
-          <w:rFonts w:ascii="Cascadia Mono" w:hAnsi="Cascadia Mono"/>
-          <w:color w:val="000000"/>
-        </w:rPr>
-        <w:t>[</w:t>
+        <w:t>(httpContextAccessor.HttpContext.Items[</w:t>
       </w:r>
       <w:r>
         <w:rPr>
@@ -1435,6 +1231,7 @@
           <w:i/>
           <w:iCs/>
         </w:rPr>
+        <w:lastRenderedPageBreak/>
         <w:t>eyJlZGl0b3JVcmwiOiJodHRwOi8vc2lsa3RpZGUtZW4ubG9jYWwvdW1icmFjbyMvY29udGVudC9jb250ZW50L2VkaXQvMTA2Nj9tY3VsdHVyZT1lbi1VUyJ9</w:t>
       </w:r>
     </w:p>
@@ -1572,21 +1369,12 @@
       <w:r>
         <w:t>‘</w:t>
       </w:r>
-      <w:proofErr w:type="spellStart"/>
       <w:r>
         <w:rPr>
           <w:i/>
           <w:iCs/>
         </w:rPr>
-        <w:t>editorUrl</w:t>
-      </w:r>
-      <w:proofErr w:type="spellEnd"/>
-      <w:r>
-        <w:rPr>
-          <w:i/>
-          <w:iCs/>
-        </w:rPr>
-        <w:t>’</w:t>
+        <w:t>editorUrl’</w:t>
       </w:r>
     </w:p>
     <w:p>
@@ -1622,15 +1410,7 @@
       </w:pPr>
       <w:r>
         <w:tab/>
-        <w:t xml:space="preserve">After inserting the </w:t>
-      </w:r>
-      <w:proofErr w:type="gramStart"/>
-      <w:r>
-        <w:t>code</w:t>
-      </w:r>
-      <w:proofErr w:type="gramEnd"/>
-      <w:r>
-        <w:t xml:space="preserve"> you should get a BASE64 format string which is a link to this page for editing in the admin panel</w:t>
+        <w:t>After inserting the code you should get a BASE64 format string which is a link to this page for editing in the admin panel</w:t>
       </w:r>
     </w:p>
     <w:p>
@@ -1716,16 +1496,8 @@
         <w:rPr>
           <w:rFonts w:ascii="Cascadia Mono" w:hAnsi="Cascadia Mono"/>
         </w:rPr>
-        <w:t>: ~/</w:t>
-      </w:r>
-      <w:proofErr w:type="spellStart"/>
-      <w:r>
-        <w:rPr>
-          <w:rFonts w:ascii="Cascadia Mono" w:hAnsi="Cascadia Mono"/>
-        </w:rPr>
-        <w:t>umbraco</w:t>
-      </w:r>
-      <w:proofErr w:type="spellEnd"/>
+        <w:t>: ~/umbraco</w:t>
+      </w:r>
     </w:p>
     <w:sectPr>
       <w:pgSz w:w="12240" w:h="15840"/>

</xml_diff>